<commit_message>
feat(resume): add updated resume
</commit_message>
<xml_diff>
--- a/resume/resume.docx
+++ b/resume/resume.docx
@@ -5,8 +5,9 @@
     <w:p>
       <w:pPr>
         <w:shd w:val="clear" w:color="auto" w:fill="FFFFFF" w:themeFill="background1"/>
-        <w:spacing w:before="0" w:beforeAutospacing="off" w:after="90" w:afterAutospacing="off"/>
-        <w:jc w:val="both"/>
+        <w:spacing w:before="120" w:beforeAutospacing="off" w:after="120" w:afterAutospacing="off"/>
+        <w:ind w:left="0" w:right="0"/>
+        <w:jc w:val="center"/>
         <w:rPr>
           <w:rFonts w:ascii="Calibri" w:hAnsi="Calibri" w:eastAsia="Calibri" w:cs="Calibri" w:asciiTheme="minorAscii" w:hAnsiTheme="minorAscii" w:eastAsiaTheme="minorAscii" w:cstheme="minorAscii"/>
           <w:b w:val="1"/>
@@ -112,7 +113,7 @@
       <w:pPr>
         <w:shd w:val="clear" w:color="auto" w:fill="FFFFFF" w:themeFill="background1"/>
         <w:spacing w:before="0" w:beforeAutospacing="off" w:after="0" w:afterAutospacing="off"/>
-        <w:jc w:val="both"/>
+        <w:jc w:val="center"/>
         <w:rPr>
           <w:rFonts w:ascii="Calibri" w:hAnsi="Calibri" w:eastAsia="Calibri" w:cs="Calibri" w:asciiTheme="minorAscii" w:hAnsiTheme="minorAscii" w:eastAsiaTheme="minorAscii" w:cstheme="minorAscii"/>
           <w:b w:val="1"/>
@@ -150,9 +151,10 @@
       <w:pPr>
         <w:pStyle w:val="Heading3"/>
         <w:pBdr>
-          <w:bottom w:val="single" w:color="FF000000" w:sz="4" w:space="1"/>
+          <w:bottom w:val="single" w:color="000000" w:sz="4" w:space="1"/>
         </w:pBdr>
         <w:spacing w:before="240"/>
+        <w:jc w:val="center"/>
         <w:rPr>
           <w:rFonts w:ascii="Calibri" w:hAnsi="Calibri" w:cs="Calibri" w:asciiTheme="minorAscii" w:hAnsiTheme="minorAscii" w:cstheme="minorAscii"/>
         </w:rPr>
@@ -168,6 +170,7 @@
       <w:tblPr>
         <w:tblStyle w:val="PlainTable4"/>
         <w:tblW w:w="0" w:type="auto"/>
+        <w:jc w:val="center"/>
         <w:tblLayout w:type="fixed"/>
         <w:tblLook w:val="06A0" w:firstRow="1" w:lastRow="0" w:firstColumn="1" w:lastColumn="0" w:noHBand="1" w:noVBand="1"/>
       </w:tblPr>
@@ -342,6 +345,7 @@
           <w:bottom w:val="single" w:color="000000" w:sz="4" w:space="1"/>
         </w:pBdr>
         <w:spacing w:before="240"/>
+        <w:jc w:val="center"/>
         <w:rPr>
           <w:rFonts w:ascii="Calibri" w:hAnsi="Calibri" w:eastAsia="Calibri" w:cs="Calibri" w:asciiTheme="minorAscii" w:hAnsiTheme="minorAscii" w:eastAsiaTheme="minorAscii" w:cstheme="minorAscii"/>
         </w:rPr>
@@ -368,7 +372,7 @@
         <w:autoSpaceDN w:val="0"/>
         <w:adjustRightInd w:val="0"/>
         <w:spacing w:before="66"/>
-        <w:jc w:val="both"/>
+        <w:jc w:val="left"/>
         <w:rPr>
           <w:rFonts w:ascii="Calibri" w:hAnsi="Calibri" w:eastAsia="Calibri" w:cs="Calibri" w:asciiTheme="minorAscii" w:hAnsiTheme="minorAscii" w:eastAsiaTheme="minorAscii" w:cstheme="minorAscii"/>
           <w:b w:val="1"/>
@@ -418,14 +422,14 @@
     </w:p>
     <w:p>
       <w:pPr>
-        <w:pStyle w:val="ListParagraph"/>
+        <w:pStyle w:val="Normal"/>
         <w:tabs>
           <w:tab w:val="left" w:leader="none" w:pos="1440"/>
           <w:tab w:val="left" w:leader="none" w:pos="1800"/>
         </w:tabs>
         <w:spacing w:before="66"/>
         <w:ind w:left="360"/>
-        <w:jc w:val="both"/>
+        <w:jc w:val="left"/>
         <w:rPr>
           <w:rFonts w:ascii="Calibri" w:hAnsi="Calibri" w:eastAsia="Calibri" w:cs="Calibri" w:asciiTheme="minorAscii" w:hAnsiTheme="minorAscii" w:eastAsiaTheme="minorAscii" w:cstheme="minorAscii"/>
           <w:b w:val="1"/>
@@ -437,35 +441,29 @@
           <w:rFonts w:ascii="Calibri" w:hAnsi="Calibri" w:eastAsia="Calibri" w:cs="Calibri" w:asciiTheme="minorAscii" w:hAnsiTheme="minorAscii" w:eastAsiaTheme="minorAscii" w:cstheme="minorAscii"/>
           <w:b w:val="1"/>
           <w:bCs w:val="1"/>
+          <w:sz w:val="22"/>
+          <w:szCs w:val="22"/>
           <w:u w:val="single"/>
         </w:rPr>
-        <w:t xml:space="preserve">Roles &amp; </w:t>
-      </w:r>
-      <w:r>
-        <w:rPr>
-          <w:rFonts w:ascii="Calibri" w:hAnsi="Calibri" w:eastAsia="Calibri" w:cs="Calibri" w:asciiTheme="minorAscii" w:hAnsiTheme="minorAscii" w:eastAsiaTheme="minorAscii" w:cstheme="minorAscii"/>
-          <w:b w:val="1"/>
-          <w:bCs w:val="1"/>
-          <w:u w:val="single"/>
-        </w:rPr>
-        <w:t>Responsibilities</w:t>
-      </w:r>
-      <w:r>
-        <w:rPr>
-          <w:rFonts w:ascii="Calibri" w:hAnsi="Calibri" w:eastAsia="Calibri" w:cs="Calibri" w:asciiTheme="minorAscii" w:hAnsiTheme="minorAscii" w:eastAsiaTheme="minorAscii" w:cstheme="minorAscii"/>
-          <w:b w:val="1"/>
-          <w:bCs w:val="1"/>
-          <w:u w:val="single"/>
-        </w:rPr>
-        <w:t>:</w:t>
-      </w:r>
-      <w:r>
-        <w:rPr>
-          <w:rFonts w:ascii="Calibri" w:hAnsi="Calibri" w:eastAsia="Calibri" w:cs="Calibri" w:asciiTheme="minorAscii" w:hAnsiTheme="minorAscii" w:eastAsiaTheme="minorAscii" w:cstheme="minorAscii"/>
-          <w:b w:val="0"/>
-          <w:bCs w:val="0"/>
-        </w:rPr>
-        <w:t xml:space="preserve"> Associate Go Developer</w:t>
+        <w:t>Roles &amp; Responsibilities:</w:t>
+      </w:r>
+      <w:r>
+        <w:rPr>
+          <w:rFonts w:ascii="Calibri" w:hAnsi="Calibri" w:eastAsia="Calibri" w:cs="Calibri" w:asciiTheme="minorAscii" w:hAnsiTheme="minorAscii" w:eastAsiaTheme="minorAscii" w:cstheme="minorAscii"/>
+          <w:b w:val="0"/>
+          <w:bCs w:val="0"/>
+        </w:rPr>
+        <w:t xml:space="preserve"> </w:t>
+      </w:r>
+      <w:r>
+        <w:rPr>
+          <w:rFonts w:ascii="Calibri" w:hAnsi="Calibri" w:eastAsia="Calibri" w:cs="Calibri" w:asciiTheme="minorAscii" w:hAnsiTheme="minorAscii" w:eastAsiaTheme="minorAscii" w:cstheme="minorAscii"/>
+          <w:b w:val="0"/>
+          <w:bCs w:val="0"/>
+          <w:sz w:val="22"/>
+          <w:szCs w:val="22"/>
+        </w:rPr>
+        <w:t>Associate Go Developer</w:t>
       </w:r>
     </w:p>
     <w:p>
@@ -480,7 +478,7 @@
           <w:tab w:val="left" w:leader="none" w:pos="1800"/>
         </w:tabs>
         <w:spacing w:before="66"/>
-        <w:jc w:val="both"/>
+        <w:jc w:val="left"/>
         <w:rPr>
           <w:rFonts w:ascii="Calibri" w:hAnsi="Calibri" w:eastAsia="Calibri" w:cs="Calibri" w:asciiTheme="minorAscii" w:hAnsiTheme="minorAscii" w:eastAsiaTheme="minorAscii" w:cstheme="minorAscii"/>
           <w:b w:val="0"/>
@@ -508,7 +506,7 @@
           <w:tab w:val="left" w:leader="none" w:pos="1800"/>
         </w:tabs>
         <w:spacing w:before="66"/>
-        <w:jc w:val="both"/>
+        <w:jc w:val="left"/>
         <w:rPr>
           <w:rFonts w:ascii="Calibri" w:hAnsi="Calibri" w:eastAsia="Calibri" w:cs="Calibri" w:asciiTheme="minorAscii" w:hAnsiTheme="minorAscii" w:eastAsiaTheme="minorAscii" w:cstheme="minorAscii"/>
           <w:b w:val="0"/>
@@ -552,7 +550,7 @@
           <w:tab w:val="left" w:leader="none" w:pos="1800"/>
         </w:tabs>
         <w:spacing w:before="66"/>
-        <w:jc w:val="both"/>
+        <w:jc w:val="left"/>
         <w:rPr>
           <w:rFonts w:ascii="Calibri" w:hAnsi="Calibri" w:eastAsia="Calibri" w:cs="Calibri" w:asciiTheme="minorAscii" w:hAnsiTheme="minorAscii" w:eastAsiaTheme="minorAscii" w:cstheme="minorAscii"/>
           <w:b w:val="0"/>
@@ -596,20 +594,36 @@
           <w:tab w:val="left" w:leader="none" w:pos="1800"/>
         </w:tabs>
         <w:spacing w:before="66"/>
-        <w:jc w:val="both"/>
-        <w:rPr>
-          <w:rFonts w:ascii="Calibri" w:hAnsi="Calibri" w:eastAsia="Calibri" w:cs="Calibri" w:asciiTheme="minorAscii" w:hAnsiTheme="minorAscii" w:eastAsiaTheme="minorAscii" w:cstheme="minorAscii"/>
-          <w:b w:val="0"/>
-          <w:bCs w:val="0"/>
-        </w:rPr>
-      </w:pPr>
-      <w:r>
-        <w:rPr>
-          <w:rFonts w:ascii="Calibri" w:hAnsi="Calibri" w:eastAsia="Calibri" w:cs="Calibri" w:asciiTheme="minorAscii" w:hAnsiTheme="minorAscii" w:eastAsiaTheme="minorAscii" w:cstheme="minorAscii"/>
-          <w:b w:val="0"/>
-          <w:bCs w:val="0"/>
-        </w:rPr>
-        <w:t>Mentor junior developers and provide guidance on coding, standards and best practices</w:t>
+        <w:jc w:val="left"/>
+        <w:rPr>
+          <w:rFonts w:ascii="Calibri" w:hAnsi="Calibri" w:eastAsia="Calibri" w:cs="Calibri" w:asciiTheme="minorAscii" w:hAnsiTheme="minorAscii" w:eastAsiaTheme="minorAscii" w:cstheme="minorAscii"/>
+          <w:b w:val="0"/>
+          <w:bCs w:val="0"/>
+        </w:rPr>
+      </w:pPr>
+      <w:r>
+        <w:rPr>
+          <w:rFonts w:ascii="Calibri" w:hAnsi="Calibri" w:eastAsia="Calibri" w:cs="Calibri" w:asciiTheme="minorAscii" w:hAnsiTheme="minorAscii" w:eastAsiaTheme="minorAscii" w:cstheme="minorAscii"/>
+          <w:b w:val="0"/>
+          <w:bCs w:val="0"/>
+        </w:rPr>
+        <w:t xml:space="preserve">Mentor junior developers and provide guidance on coding, </w:t>
+      </w:r>
+      <w:r>
+        <w:rPr>
+          <w:rFonts w:ascii="Calibri" w:hAnsi="Calibri" w:eastAsia="Calibri" w:cs="Calibri" w:asciiTheme="minorAscii" w:hAnsiTheme="minorAscii" w:eastAsiaTheme="minorAscii" w:cstheme="minorAscii"/>
+          <w:b w:val="0"/>
+          <w:bCs w:val="0"/>
+        </w:rPr>
+        <w:t>standards</w:t>
+      </w:r>
+      <w:r>
+        <w:rPr>
+          <w:rFonts w:ascii="Calibri" w:hAnsi="Calibri" w:eastAsia="Calibri" w:cs="Calibri" w:asciiTheme="minorAscii" w:hAnsiTheme="minorAscii" w:eastAsiaTheme="minorAscii" w:cstheme="minorAscii"/>
+          <w:b w:val="0"/>
+          <w:bCs w:val="0"/>
+        </w:rPr>
+        <w:t xml:space="preserve"> and best practices</w:t>
       </w:r>
     </w:p>
     <w:p>
@@ -624,7 +638,7 @@
           <w:tab w:val="left" w:leader="none" w:pos="1800"/>
         </w:tabs>
         <w:spacing w:before="66"/>
-        <w:jc w:val="both"/>
+        <w:jc w:val="left"/>
         <w:rPr>
           <w:rFonts w:ascii="Calibri" w:hAnsi="Calibri" w:eastAsia="Calibri" w:cs="Calibri" w:asciiTheme="minorAscii" w:hAnsiTheme="minorAscii" w:eastAsiaTheme="minorAscii" w:cstheme="minorAscii"/>
           <w:b w:val="0"/>
@@ -649,19 +663,19 @@
         </w:tabs>
         <w:spacing w:before="66"/>
         <w:ind w:left="360"/>
-        <w:jc w:val="both"/>
-        <w:rPr>
-          <w:rFonts w:ascii="Calibri" w:hAnsi="Calibri" w:eastAsia="Calibri" w:cs="Calibri" w:asciiTheme="minorAscii" w:hAnsiTheme="minorAscii" w:eastAsiaTheme="minorAscii" w:cstheme="minorAscii"/>
-          <w:b w:val="0"/>
-          <w:bCs w:val="0"/>
-          <w:i w:val="0"/>
-          <w:iCs w:val="0"/>
-          <w:caps w:val="0"/>
-          <w:smallCaps w:val="0"/>
-          <w:noProof w:val="0"/>
-          <w:color w:val="000000" w:themeColor="text1" w:themeTint="FF" w:themeShade="FF"/>
-          <w:sz w:val="20"/>
-          <w:szCs w:val="20"/>
+        <w:jc w:val="left"/>
+        <w:rPr>
+          <w:rFonts w:ascii="Calibri" w:hAnsi="Calibri" w:eastAsia="Calibri" w:cs="Calibri" w:asciiTheme="minorAscii" w:hAnsiTheme="minorAscii" w:eastAsiaTheme="minorAscii" w:cstheme="minorAscii"/>
+          <w:b w:val="0"/>
+          <w:bCs w:val="0"/>
+          <w:i w:val="0"/>
+          <w:iCs w:val="0"/>
+          <w:caps w:val="0"/>
+          <w:smallCaps w:val="0"/>
+          <w:noProof w:val="0"/>
+          <w:color w:val="000000" w:themeColor="text1" w:themeTint="FF" w:themeShade="FF"/>
+          <w:sz w:val="22"/>
+          <w:szCs w:val="22"/>
           <w:lang w:val="en-US"/>
         </w:rPr>
       </w:pPr>
@@ -670,6 +684,8 @@
           <w:rFonts w:ascii="Calibri" w:hAnsi="Calibri" w:eastAsia="Calibri" w:cs="Calibri" w:asciiTheme="minorAscii" w:hAnsiTheme="minorAscii" w:eastAsiaTheme="minorAscii" w:cstheme="minorAscii"/>
           <w:b w:val="1"/>
           <w:bCs w:val="1"/>
+          <w:sz w:val="22"/>
+          <w:szCs w:val="22"/>
           <w:u w:val="single"/>
         </w:rPr>
         <w:t>Technologies:</w:t>
@@ -679,6 +695,8 @@
           <w:rFonts w:ascii="Calibri" w:hAnsi="Calibri" w:eastAsia="Calibri" w:cs="Calibri" w:asciiTheme="minorAscii" w:hAnsiTheme="minorAscii" w:eastAsiaTheme="minorAscii" w:cstheme="minorAscii"/>
           <w:b w:val="1"/>
           <w:bCs w:val="1"/>
+          <w:sz w:val="22"/>
+          <w:szCs w:val="22"/>
         </w:rPr>
         <w:t xml:space="preserve"> </w:t>
       </w:r>
@@ -693,8 +711,8 @@
           <w:smallCaps w:val="0"/>
           <w:noProof w:val="0"/>
           <w:color w:val="000000" w:themeColor="text1" w:themeTint="FF" w:themeShade="FF"/>
-          <w:sz w:val="20"/>
-          <w:szCs w:val="20"/>
+          <w:sz w:val="22"/>
+          <w:szCs w:val="22"/>
           <w:lang w:val="en-US"/>
         </w:rPr>
         <w:t xml:space="preserve">Go, Linux, Hyperledger Fabric, RESTful API, </w:t>
@@ -712,8 +730,8 @@
           <w:smallCaps w:val="0"/>
           <w:noProof w:val="0"/>
           <w:color w:val="000000" w:themeColor="text1" w:themeTint="FF" w:themeShade="FF"/>
-          <w:sz w:val="20"/>
-          <w:szCs w:val="20"/>
+          <w:sz w:val="22"/>
+          <w:szCs w:val="22"/>
           <w:lang w:val="en-US"/>
         </w:rPr>
         <w:t>gRPC</w:t>
@@ -730,8 +748,8 @@
           <w:smallCaps w:val="0"/>
           <w:noProof w:val="0"/>
           <w:color w:val="000000" w:themeColor="text1" w:themeTint="FF" w:themeShade="FF"/>
-          <w:sz w:val="20"/>
-          <w:szCs w:val="20"/>
+          <w:sz w:val="22"/>
+          <w:szCs w:val="22"/>
           <w:lang w:val="en-US"/>
         </w:rPr>
         <w:t xml:space="preserve">, </w:t>
@@ -748,8 +766,8 @@
           <w:smallCaps w:val="0"/>
           <w:noProof w:val="0"/>
           <w:color w:val="000000" w:themeColor="text1" w:themeTint="FF" w:themeShade="FF"/>
-          <w:sz w:val="20"/>
-          <w:szCs w:val="20"/>
+          <w:sz w:val="22"/>
+          <w:szCs w:val="22"/>
           <w:lang w:val="en-US"/>
         </w:rPr>
         <w:t xml:space="preserve">Protocol Buffers, MariaDB, Redis, KeyDB, DragonFly, Open API, GORM, Echo, Gin, fast HTTP, zap, </w:t>
@@ -766,8 +784,8 @@
           <w:smallCaps w:val="0"/>
           <w:noProof w:val="0"/>
           <w:color w:val="000000" w:themeColor="text1" w:themeTint="FF" w:themeShade="FF"/>
-          <w:sz w:val="20"/>
-          <w:szCs w:val="20"/>
+          <w:sz w:val="22"/>
+          <w:szCs w:val="22"/>
           <w:lang w:val="en-US"/>
         </w:rPr>
         <w:t>zerolog</w:t>
@@ -784,8 +802,8 @@
           <w:smallCaps w:val="0"/>
           <w:noProof w:val="0"/>
           <w:color w:val="000000" w:themeColor="text1" w:themeTint="FF" w:themeShade="FF"/>
-          <w:sz w:val="20"/>
-          <w:szCs w:val="20"/>
+          <w:sz w:val="22"/>
+          <w:szCs w:val="22"/>
           <w:lang w:val="en-US"/>
         </w:rPr>
         <w:t xml:space="preserve">, </w:t>
@@ -802,8 +820,8 @@
           <w:smallCaps w:val="0"/>
           <w:noProof w:val="0"/>
           <w:color w:val="000000" w:themeColor="text1" w:themeTint="FF" w:themeShade="FF"/>
-          <w:sz w:val="20"/>
-          <w:szCs w:val="20"/>
+          <w:sz w:val="22"/>
+          <w:szCs w:val="22"/>
           <w:lang w:val="en-US"/>
         </w:rPr>
         <w:t>logrus</w:t>
@@ -820,8 +838,8 @@
           <w:smallCaps w:val="0"/>
           <w:noProof w:val="0"/>
           <w:color w:val="000000" w:themeColor="text1" w:themeTint="FF" w:themeShade="FF"/>
-          <w:sz w:val="20"/>
-          <w:szCs w:val="20"/>
+          <w:sz w:val="22"/>
+          <w:szCs w:val="22"/>
           <w:lang w:val="en-US"/>
         </w:rPr>
         <w:t>, slog</w:t>
@@ -836,7 +854,7 @@
         </w:tabs>
         <w:spacing w:before="66"/>
         <w:ind w:left="360"/>
-        <w:jc w:val="both"/>
+        <w:jc w:val="left"/>
         <w:rPr>
           <w:rFonts w:ascii="Calibri" w:hAnsi="Calibri" w:eastAsia="Calibri" w:cs="Calibri" w:asciiTheme="minorAscii" w:hAnsiTheme="minorAscii" w:eastAsiaTheme="minorAscii" w:cstheme="minorAscii"/>
           <w:b w:val="1"/>
@@ -847,8 +865,8 @@
           <w:smallCaps w:val="0"/>
           <w:noProof w:val="0"/>
           <w:color w:val="000000" w:themeColor="text1" w:themeTint="FF" w:themeShade="FF"/>
-          <w:sz w:val="20"/>
-          <w:szCs w:val="20"/>
+          <w:sz w:val="22"/>
+          <w:szCs w:val="22"/>
           <w:u w:val="single"/>
           <w:lang w:val="en-US"/>
         </w:rPr>
@@ -864,8 +882,8 @@
           <w:smallCaps w:val="0"/>
           <w:noProof w:val="0"/>
           <w:color w:val="000000" w:themeColor="text1" w:themeTint="FF" w:themeShade="FF"/>
-          <w:sz w:val="20"/>
-          <w:szCs w:val="20"/>
+          <w:sz w:val="22"/>
+          <w:szCs w:val="22"/>
           <w:u w:val="single"/>
           <w:lang w:val="en-US"/>
         </w:rPr>
@@ -884,7 +902,7 @@
           <w:tab w:val="left" w:leader="none" w:pos="1800"/>
         </w:tabs>
         <w:spacing w:before="66"/>
-        <w:jc w:val="both"/>
+        <w:jc w:val="left"/>
         <w:rPr>
           <w:rFonts w:ascii="Calibri" w:hAnsi="Calibri" w:eastAsia="Calibri" w:cs="Calibri" w:asciiTheme="minorAscii" w:hAnsiTheme="minorAscii" w:eastAsiaTheme="minorAscii" w:cstheme="minorAscii"/>
           <w:b w:val="0"/>
@@ -930,7 +948,7 @@
           <w:tab w:val="left" w:leader="none" w:pos="1800"/>
         </w:tabs>
         <w:spacing w:before="66"/>
-        <w:jc w:val="both"/>
+        <w:jc w:val="left"/>
         <w:rPr>
           <w:rFonts w:ascii="Calibri" w:hAnsi="Calibri" w:eastAsia="Calibri" w:cs="Calibri" w:asciiTheme="minorAscii" w:hAnsiTheme="minorAscii" w:eastAsiaTheme="minorAscii" w:cstheme="minorAscii"/>
           <w:b w:val="0"/>
@@ -976,7 +994,7 @@
           <w:tab w:val="left" w:leader="none" w:pos="1800"/>
         </w:tabs>
         <w:spacing w:before="66"/>
-        <w:jc w:val="both"/>
+        <w:jc w:val="left"/>
         <w:rPr>
           <w:rFonts w:ascii="Calibri" w:hAnsi="Calibri" w:eastAsia="Calibri" w:cs="Calibri" w:asciiTheme="minorAscii" w:hAnsiTheme="minorAscii" w:eastAsiaTheme="minorAscii" w:cstheme="minorAscii"/>
           <w:b w:val="0"/>
@@ -1022,7 +1040,7 @@
           <w:tab w:val="left" w:leader="none" w:pos="1800"/>
         </w:tabs>
         <w:spacing w:before="66"/>
-        <w:jc w:val="both"/>
+        <w:jc w:val="left"/>
         <w:rPr>
           <w:rFonts w:ascii="Calibri" w:hAnsi="Calibri" w:eastAsia="Calibri" w:cs="Calibri" w:asciiTheme="minorAscii" w:hAnsiTheme="minorAscii" w:eastAsiaTheme="minorAscii" w:cstheme="minorAscii"/>
           <w:b w:val="0"/>
@@ -1068,7 +1086,7 @@
           <w:tab w:val="left" w:leader="none" w:pos="1800"/>
         </w:tabs>
         <w:spacing w:before="66"/>
-        <w:jc w:val="both"/>
+        <w:jc w:val="left"/>
         <w:rPr>
           <w:rFonts w:ascii="Calibri" w:hAnsi="Calibri" w:eastAsia="Calibri" w:cs="Calibri" w:asciiTheme="minorAscii" w:hAnsiTheme="minorAscii" w:eastAsiaTheme="minorAscii" w:cstheme="minorAscii"/>
           <w:b w:val="0"/>
@@ -1131,7 +1149,7 @@
           <w:tab w:val="left" w:leader="none" w:pos="1800"/>
         </w:tabs>
         <w:spacing w:before="66"/>
-        <w:jc w:val="both"/>
+        <w:jc w:val="left"/>
         <w:rPr>
           <w:rFonts w:ascii="Calibri" w:hAnsi="Calibri" w:eastAsia="Calibri" w:cs="Calibri" w:asciiTheme="minorAscii" w:hAnsiTheme="minorAscii" w:eastAsiaTheme="minorAscii" w:cstheme="minorAscii"/>
           <w:b w:val="0"/>
@@ -1177,7 +1195,7 @@
           <w:tab w:val="left" w:leader="none" w:pos="1800"/>
         </w:tabs>
         <w:spacing w:before="66"/>
-        <w:jc w:val="both"/>
+        <w:jc w:val="left"/>
         <w:rPr>
           <w:rFonts w:ascii="Calibri" w:hAnsi="Calibri" w:eastAsia="Calibri" w:cs="Calibri" w:asciiTheme="minorAscii" w:hAnsiTheme="minorAscii" w:eastAsiaTheme="minorAscii" w:cstheme="minorAscii"/>
           <w:b w:val="0"/>
@@ -1223,7 +1241,7 @@
           <w:tab w:val="left" w:leader="none" w:pos="1800"/>
         </w:tabs>
         <w:spacing w:before="66"/>
-        <w:jc w:val="both"/>
+        <w:jc w:val="left"/>
         <w:rPr>
           <w:rFonts w:ascii="Calibri" w:hAnsi="Calibri" w:eastAsia="Calibri" w:cs="Calibri" w:asciiTheme="minorAscii" w:hAnsiTheme="minorAscii" w:eastAsiaTheme="minorAscii" w:cstheme="minorAscii"/>
           <w:b w:val="0"/>
@@ -1266,6 +1284,7 @@
         </w:numPr>
         <w:shd w:val="clear" w:color="auto" w:fill="FFFFFF" w:themeFill="background1"/>
         <w:spacing w:before="0" w:beforeAutospacing="off" w:after="75" w:afterAutospacing="off"/>
+        <w:jc w:val="left"/>
         <w:rPr>
           <w:rFonts w:ascii="Calibri" w:hAnsi="Calibri" w:eastAsia="Calibri" w:cs="Calibri" w:asciiTheme="minorAscii" w:hAnsiTheme="minorAscii" w:eastAsiaTheme="minorAscii" w:cstheme="minorAscii"/>
           <w:b w:val="0"/>
@@ -1308,6 +1327,7 @@
         </w:numPr>
         <w:shd w:val="clear" w:color="auto" w:fill="FFFFFF" w:themeFill="background1"/>
         <w:spacing w:before="0" w:beforeAutospacing="off" w:after="75" w:afterAutospacing="off"/>
+        <w:jc w:val="left"/>
         <w:rPr>
           <w:rFonts w:ascii="Calibri" w:hAnsi="Calibri" w:eastAsia="Calibri" w:cs="Calibri" w:asciiTheme="minorAscii" w:hAnsiTheme="minorAscii" w:eastAsiaTheme="minorAscii" w:cstheme="minorAscii"/>
           <w:b w:val="0"/>
@@ -1350,6 +1370,7 @@
         </w:numPr>
         <w:shd w:val="clear" w:color="auto" w:fill="FFFFFF" w:themeFill="background1"/>
         <w:spacing w:before="0" w:beforeAutospacing="off" w:after="75" w:afterAutospacing="off"/>
+        <w:jc w:val="left"/>
         <w:rPr>
           <w:rFonts w:ascii="Calibri" w:hAnsi="Calibri" w:eastAsia="Calibri" w:cs="Calibri" w:asciiTheme="minorAscii" w:hAnsiTheme="minorAscii" w:eastAsiaTheme="minorAscii" w:cstheme="minorAscii"/>
           <w:b w:val="0"/>
@@ -1392,6 +1413,7 @@
         </w:numPr>
         <w:shd w:val="clear" w:color="auto" w:fill="FFFFFF" w:themeFill="background1"/>
         <w:spacing w:before="0" w:beforeAutospacing="off" w:after="75" w:afterAutospacing="off"/>
+        <w:jc w:val="left"/>
         <w:rPr>
           <w:rFonts w:ascii="Calibri" w:hAnsi="Calibri" w:eastAsia="Calibri" w:cs="Calibri" w:asciiTheme="minorAscii" w:hAnsiTheme="minorAscii" w:eastAsiaTheme="minorAscii" w:cstheme="minorAscii"/>
           <w:b w:val="0"/>
@@ -1434,6 +1456,7 @@
         </w:numPr>
         <w:shd w:val="clear" w:color="auto" w:fill="FFFFFF" w:themeFill="background1"/>
         <w:spacing w:before="0" w:beforeAutospacing="off" w:after="75" w:afterAutospacing="off"/>
+        <w:jc w:val="left"/>
         <w:rPr>
           <w:rFonts w:ascii="Calibri" w:hAnsi="Calibri" w:eastAsia="Calibri" w:cs="Calibri" w:asciiTheme="minorAscii" w:hAnsiTheme="minorAscii" w:eastAsiaTheme="minorAscii" w:cstheme="minorAscii"/>
           <w:b w:val="0"/>
@@ -1476,6 +1499,7 @@
         </w:numPr>
         <w:shd w:val="clear" w:color="auto" w:fill="FFFFFF" w:themeFill="background1"/>
         <w:spacing w:before="0" w:beforeAutospacing="off" w:after="75" w:afterAutospacing="off"/>
+        <w:jc w:val="left"/>
         <w:rPr>
           <w:rFonts w:ascii="Calibri" w:hAnsi="Calibri" w:eastAsia="Calibri" w:cs="Calibri" w:asciiTheme="minorAscii" w:hAnsiTheme="minorAscii" w:eastAsiaTheme="minorAscii" w:cstheme="minorAscii"/>
           <w:b w:val="0"/>
@@ -1518,6 +1542,7 @@
         </w:numPr>
         <w:shd w:val="clear" w:color="auto" w:fill="FFFFFF" w:themeFill="background1"/>
         <w:spacing w:before="0" w:beforeAutospacing="off" w:after="75" w:afterAutospacing="off"/>
+        <w:jc w:val="left"/>
         <w:rPr>
           <w:rFonts w:ascii="Calibri" w:hAnsi="Calibri" w:eastAsia="Calibri" w:cs="Calibri" w:asciiTheme="minorAscii" w:hAnsiTheme="minorAscii" w:eastAsiaTheme="minorAscii" w:cstheme="minorAscii"/>
           <w:b w:val="0"/>
@@ -1560,6 +1585,7 @@
         </w:numPr>
         <w:shd w:val="clear" w:color="auto" w:fill="FFFFFF" w:themeFill="background1"/>
         <w:spacing w:before="0" w:beforeAutospacing="off" w:after="75" w:afterAutospacing="off"/>
+        <w:jc w:val="left"/>
         <w:rPr>
           <w:rFonts w:ascii="Calibri" w:hAnsi="Calibri" w:eastAsia="Calibri" w:cs="Calibri" w:asciiTheme="minorAscii" w:hAnsiTheme="minorAscii" w:eastAsiaTheme="minorAscii" w:cstheme="minorAscii"/>
           <w:b w:val="0"/>
@@ -1636,6 +1662,7 @@
         </w:numPr>
         <w:shd w:val="clear" w:color="auto" w:fill="FFFFFF" w:themeFill="background1"/>
         <w:spacing w:before="0" w:beforeAutospacing="off" w:after="75" w:afterAutospacing="off"/>
+        <w:jc w:val="left"/>
         <w:rPr>
           <w:rFonts w:ascii="Calibri" w:hAnsi="Calibri" w:eastAsia="Calibri" w:cs="Calibri" w:asciiTheme="minorAscii" w:hAnsiTheme="minorAscii" w:eastAsiaTheme="minorAscii" w:cstheme="minorAscii"/>
           <w:b w:val="0"/>
@@ -1712,6 +1739,7 @@
         </w:numPr>
         <w:shd w:val="clear" w:color="auto" w:fill="FFFFFF" w:themeFill="background1"/>
         <w:spacing w:before="0" w:beforeAutospacing="off" w:after="75" w:afterAutospacing="off"/>
+        <w:jc w:val="left"/>
         <w:rPr>
           <w:rFonts w:ascii="Calibri" w:hAnsi="Calibri" w:eastAsia="Calibri" w:cs="Calibri" w:asciiTheme="minorAscii" w:hAnsiTheme="minorAscii" w:eastAsiaTheme="minorAscii" w:cstheme="minorAscii"/>
           <w:b w:val="0"/>
@@ -1754,6 +1782,7 @@
         </w:numPr>
         <w:shd w:val="clear" w:color="auto" w:fill="FFFFFF" w:themeFill="background1"/>
         <w:spacing w:before="0" w:beforeAutospacing="off" w:after="75" w:afterAutospacing="off"/>
+        <w:jc w:val="left"/>
         <w:rPr>
           <w:rFonts w:ascii="Calibri" w:hAnsi="Calibri" w:eastAsia="Calibri" w:cs="Calibri" w:asciiTheme="minorAscii" w:hAnsiTheme="minorAscii" w:eastAsiaTheme="minorAscii" w:cstheme="minorAscii"/>
           <w:b w:val="0"/>
@@ -1796,6 +1825,7 @@
         </w:numPr>
         <w:shd w:val="clear" w:color="auto" w:fill="FFFFFF" w:themeFill="background1"/>
         <w:spacing w:before="0" w:beforeAutospacing="off" w:after="75" w:afterAutospacing="off"/>
+        <w:jc w:val="left"/>
         <w:rPr>
           <w:rFonts w:ascii="Calibri" w:hAnsi="Calibri" w:eastAsia="Calibri" w:cs="Calibri" w:asciiTheme="minorAscii" w:hAnsiTheme="minorAscii" w:eastAsiaTheme="minorAscii" w:cstheme="minorAscii"/>
           <w:b w:val="0"/>
@@ -1838,6 +1868,7 @@
         </w:numPr>
         <w:shd w:val="clear" w:color="auto" w:fill="FFFFFF" w:themeFill="background1"/>
         <w:spacing w:before="0" w:beforeAutospacing="off" w:after="75" w:afterAutospacing="off"/>
+        <w:jc w:val="left"/>
         <w:rPr>
           <w:rFonts w:ascii="Calibri" w:hAnsi="Calibri" w:eastAsia="Calibri" w:cs="Calibri" w:asciiTheme="minorAscii" w:hAnsiTheme="minorAscii" w:eastAsiaTheme="minorAscii" w:cstheme="minorAscii"/>
           <w:b w:val="0"/>
@@ -1899,6 +1930,7 @@
         </w:numPr>
         <w:shd w:val="clear" w:color="auto" w:fill="FFFFFF" w:themeFill="background1"/>
         <w:spacing w:before="0" w:beforeAutospacing="off" w:after="75" w:afterAutospacing="off"/>
+        <w:jc w:val="left"/>
         <w:rPr>
           <w:rFonts w:ascii="Calibri" w:hAnsi="Calibri" w:eastAsia="Calibri" w:cs="Calibri" w:asciiTheme="minorAscii" w:hAnsiTheme="minorAscii" w:eastAsiaTheme="minorAscii" w:cstheme="minorAscii"/>
           <w:b w:val="0"/>
@@ -1941,6 +1973,7 @@
         </w:numPr>
         <w:shd w:val="clear" w:color="auto" w:fill="FFFFFF" w:themeFill="background1"/>
         <w:spacing w:before="0" w:beforeAutospacing="off" w:after="75" w:afterAutospacing="off"/>
+        <w:jc w:val="left"/>
         <w:rPr>
           <w:rFonts w:ascii="Calibri" w:hAnsi="Calibri" w:eastAsia="Calibri" w:cs="Calibri" w:asciiTheme="minorAscii" w:hAnsiTheme="minorAscii" w:eastAsiaTheme="minorAscii" w:cstheme="minorAscii"/>
           <w:b w:val="0"/>
@@ -2000,6 +2033,7 @@
         </w:numPr>
         <w:shd w:val="clear" w:color="auto" w:fill="FFFFFF" w:themeFill="background1"/>
         <w:spacing w:before="0" w:beforeAutospacing="off" w:after="75" w:afterAutospacing="off"/>
+        <w:jc w:val="left"/>
         <w:rPr>
           <w:rFonts w:ascii="Calibri" w:hAnsi="Calibri" w:eastAsia="Calibri" w:cs="Calibri" w:asciiTheme="minorAscii" w:hAnsiTheme="minorAscii" w:eastAsiaTheme="minorAscii" w:cstheme="minorAscii"/>
           <w:b w:val="0"/>
@@ -2093,6 +2127,7 @@
         </w:numPr>
         <w:shd w:val="clear" w:color="auto" w:fill="FFFFFF" w:themeFill="background1"/>
         <w:spacing w:before="0" w:beforeAutospacing="off" w:after="75" w:afterAutospacing="off"/>
+        <w:jc w:val="left"/>
         <w:rPr>
           <w:rFonts w:ascii="Calibri" w:hAnsi="Calibri" w:eastAsia="Calibri" w:cs="Calibri" w:asciiTheme="minorAscii" w:hAnsiTheme="minorAscii" w:eastAsiaTheme="minorAscii" w:cstheme="minorAscii"/>
           <w:b w:val="0"/>
@@ -2190,6 +2225,7 @@
         </w:numPr>
         <w:shd w:val="clear" w:color="auto" w:fill="FFFFFF" w:themeFill="background1"/>
         <w:spacing w:before="0" w:beforeAutospacing="off" w:after="75" w:afterAutospacing="off"/>
+        <w:jc w:val="left"/>
         <w:rPr>
           <w:rFonts w:ascii="Calibri" w:hAnsi="Calibri" w:eastAsia="Calibri" w:cs="Calibri" w:asciiTheme="minorAscii" w:hAnsiTheme="minorAscii" w:eastAsiaTheme="minorAscii" w:cstheme="minorAscii"/>
           <w:b w:val="0"/>
@@ -2232,6 +2268,7 @@
         </w:numPr>
         <w:shd w:val="clear" w:color="auto" w:fill="FFFFFF" w:themeFill="background1"/>
         <w:spacing w:before="0" w:beforeAutospacing="off" w:after="75" w:afterAutospacing="off"/>
+        <w:jc w:val="left"/>
         <w:rPr>
           <w:rFonts w:ascii="Calibri" w:hAnsi="Calibri" w:eastAsia="Calibri" w:cs="Calibri" w:asciiTheme="minorAscii" w:hAnsiTheme="minorAscii" w:eastAsiaTheme="minorAscii" w:cstheme="minorAscii"/>
           <w:b w:val="0"/>
@@ -2271,6 +2308,7 @@
         <w:shd w:val="clear" w:color="auto" w:fill="FFFFFF" w:themeFill="background1"/>
         <w:spacing w:before="0" w:beforeAutospacing="off" w:after="0" w:afterAutospacing="off"/>
         <w:ind w:left="1080"/>
+        <w:jc w:val="center"/>
         <w:rPr>
           <w:rFonts w:ascii="Calibri" w:hAnsi="Calibri" w:eastAsia="Calibri" w:cs="Calibri" w:asciiTheme="minorAscii" w:hAnsiTheme="minorAscii" w:eastAsiaTheme="minorAscii" w:cstheme="minorAscii"/>
           <w:b w:val="0"/>
@@ -2298,9 +2336,9 @@
           <w:tab w:val="left" w:leader="none" w:pos="1440"/>
           <w:tab w:val="left" w:leader="none" w:pos="1800"/>
         </w:tabs>
-        <w:spacing w:before="66"/>
+        <w:spacing w:before="120" w:beforeAutospacing="off" w:after="120" w:afterAutospacing="off"/>
         <w:ind/>
-        <w:jc w:val="both"/>
+        <w:jc w:val="left"/>
         <w:rPr>
           <w:rFonts w:ascii="Calibri" w:hAnsi="Calibri" w:eastAsia="Calibri" w:cs="Calibri" w:asciiTheme="minorAscii" w:hAnsiTheme="minorAscii" w:eastAsiaTheme="minorAscii" w:cstheme="minorAscii"/>
         </w:rPr>
@@ -2353,7 +2391,7 @@
         </w:tabs>
         <w:spacing w:before="66"/>
         <w:ind w:left="360"/>
-        <w:jc w:val="both"/>
+        <w:jc w:val="left"/>
         <w:rPr>
           <w:rFonts w:ascii="Calibri" w:hAnsi="Calibri" w:eastAsia="Calibri" w:cs="Calibri" w:asciiTheme="minorAscii" w:hAnsiTheme="minorAscii" w:eastAsiaTheme="minorAscii" w:cstheme="minorAscii"/>
           <w:b w:val="1"/>
@@ -2365,6 +2403,8 @@
           <w:rFonts w:ascii="Calibri" w:hAnsi="Calibri" w:eastAsia="Calibri" w:cs="Calibri" w:asciiTheme="minorAscii" w:hAnsiTheme="minorAscii" w:eastAsiaTheme="minorAscii" w:cstheme="minorAscii"/>
           <w:b w:val="1"/>
           <w:bCs w:val="1"/>
+          <w:sz w:val="22"/>
+          <w:szCs w:val="22"/>
           <w:u w:val="single"/>
         </w:rPr>
         <w:t>Roles &amp; Responsibilities:</w:t>
@@ -2382,6 +2422,8 @@
           <w:rFonts w:ascii="Calibri" w:hAnsi="Calibri" w:eastAsia="Calibri" w:cs="Calibri" w:asciiTheme="minorAscii" w:hAnsiTheme="minorAscii" w:eastAsiaTheme="minorAscii" w:cstheme="minorAscii"/>
           <w:b w:val="0"/>
           <w:bCs w:val="0"/>
+          <w:sz w:val="22"/>
+          <w:szCs w:val="22"/>
         </w:rPr>
         <w:t>Systems Engineer</w:t>
       </w:r>
@@ -2398,7 +2440,7 @@
           <w:tab w:val="left" w:leader="none" w:pos="1800"/>
         </w:tabs>
         <w:spacing w:before="66"/>
-        <w:jc w:val="both"/>
+        <w:jc w:val="left"/>
         <w:rPr>
           <w:rFonts w:ascii="Calibri" w:hAnsi="Calibri" w:eastAsia="Calibri" w:cs="Calibri" w:asciiTheme="minorAscii" w:hAnsiTheme="minorAscii" w:eastAsiaTheme="minorAscii" w:cstheme="minorAscii"/>
           <w:b w:val="0"/>
@@ -2426,7 +2468,7 @@
           <w:tab w:val="left" w:leader="none" w:pos="1800"/>
         </w:tabs>
         <w:spacing w:before="66"/>
-        <w:jc w:val="both"/>
+        <w:jc w:val="left"/>
         <w:rPr>
           <w:rFonts w:ascii="Calibri" w:hAnsi="Calibri" w:eastAsia="Calibri" w:cs="Calibri" w:asciiTheme="minorAscii" w:hAnsiTheme="minorAscii" w:eastAsiaTheme="minorAscii" w:cstheme="minorAscii"/>
           <w:b w:val="0"/>
@@ -2451,9 +2493,11 @@
         </w:tabs>
         <w:spacing w:before="66"/>
         <w:ind w:left="360"/>
-        <w:jc w:val="both"/>
-        <w:rPr>
-          <w:rFonts w:ascii="Calibri" w:hAnsi="Calibri" w:eastAsia="Calibri" w:cs="Calibri" w:asciiTheme="minorAscii" w:hAnsiTheme="minorAscii" w:eastAsiaTheme="minorAscii" w:cstheme="minorAscii"/>
+        <w:jc w:val="left"/>
+        <w:rPr>
+          <w:rFonts w:ascii="Calibri" w:hAnsi="Calibri" w:eastAsia="Calibri" w:cs="Calibri" w:asciiTheme="minorAscii" w:hAnsiTheme="minorAscii" w:eastAsiaTheme="minorAscii" w:cstheme="minorAscii"/>
+          <w:sz w:val="22"/>
+          <w:szCs w:val="22"/>
         </w:rPr>
       </w:pPr>
       <w:r>
@@ -2461,6 +2505,8 @@
           <w:rFonts w:ascii="Calibri" w:hAnsi="Calibri" w:eastAsia="Calibri" w:cs="Calibri" w:asciiTheme="minorAscii" w:hAnsiTheme="minorAscii" w:eastAsiaTheme="minorAscii" w:cstheme="minorAscii"/>
           <w:b w:val="1"/>
           <w:bCs w:val="1"/>
+          <w:sz w:val="22"/>
+          <w:szCs w:val="22"/>
           <w:u w:val="single"/>
         </w:rPr>
         <w:t>Technologies:</w:t>
@@ -2484,8 +2530,8 @@
           <w:smallCaps w:val="0"/>
           <w:noProof w:val="0"/>
           <w:color w:val="000000" w:themeColor="text1" w:themeTint="FF" w:themeShade="FF"/>
-          <w:sz w:val="20"/>
-          <w:szCs w:val="20"/>
+          <w:sz w:val="22"/>
+          <w:szCs w:val="22"/>
           <w:lang w:val="en-US"/>
         </w:rPr>
         <w:t>Angular, TypeScript, Go, MongoDB, Minio, AWS, GitHub, Atlassian Jira, SonarQube, GitLab, Linux, Windows</w:t>
@@ -2500,7 +2546,7 @@
         </w:tabs>
         <w:spacing w:before="66"/>
         <w:ind w:left="360"/>
-        <w:jc w:val="both"/>
+        <w:jc w:val="left"/>
         <w:rPr>
           <w:rFonts w:ascii="Calibri" w:hAnsi="Calibri" w:eastAsia="Calibri" w:cs="Calibri" w:asciiTheme="minorAscii" w:hAnsiTheme="minorAscii" w:eastAsiaTheme="minorAscii" w:cstheme="minorAscii"/>
           <w:b w:val="1"/>
@@ -2511,8 +2557,8 @@
           <w:smallCaps w:val="0"/>
           <w:noProof w:val="0"/>
           <w:color w:val="000000" w:themeColor="text1" w:themeTint="FF" w:themeShade="FF"/>
-          <w:sz w:val="20"/>
-          <w:szCs w:val="20"/>
+          <w:sz w:val="22"/>
+          <w:szCs w:val="22"/>
           <w:u w:val="single"/>
           <w:lang w:val="en-US"/>
         </w:rPr>
@@ -2528,8 +2574,8 @@
           <w:smallCaps w:val="0"/>
           <w:noProof w:val="0"/>
           <w:color w:val="000000" w:themeColor="text1" w:themeTint="FF" w:themeShade="FF"/>
-          <w:sz w:val="20"/>
-          <w:szCs w:val="20"/>
+          <w:sz w:val="22"/>
+          <w:szCs w:val="22"/>
           <w:u w:val="single"/>
           <w:lang w:val="en-US"/>
         </w:rPr>
@@ -2548,7 +2594,7 @@
           <w:tab w:val="left" w:leader="none" w:pos="1800"/>
         </w:tabs>
         <w:spacing w:before="66"/>
-        <w:jc w:val="both"/>
+        <w:jc w:val="left"/>
         <w:rPr>
           <w:rFonts w:ascii="Calibri" w:hAnsi="Calibri" w:eastAsia="Calibri" w:cs="Calibri" w:asciiTheme="minorAscii" w:hAnsiTheme="minorAscii" w:eastAsiaTheme="minorAscii" w:cstheme="minorAscii"/>
         </w:rPr>
@@ -2580,7 +2626,7 @@
           <w:tab w:val="left" w:leader="none" w:pos="1800"/>
         </w:tabs>
         <w:spacing w:before="66"/>
-        <w:jc w:val="both"/>
+        <w:jc w:val="left"/>
         <w:rPr>
           <w:rFonts w:ascii="Calibri" w:hAnsi="Calibri" w:eastAsia="Calibri" w:cs="Calibri" w:asciiTheme="minorAscii" w:hAnsiTheme="minorAscii" w:eastAsiaTheme="minorAscii" w:cstheme="minorAscii"/>
         </w:rPr>
@@ -2618,7 +2664,7 @@
           <w:tab w:val="left" w:leader="none" w:pos="1800"/>
         </w:tabs>
         <w:spacing w:before="66"/>
-        <w:jc w:val="both"/>
+        <w:jc w:val="left"/>
         <w:rPr>
           <w:rFonts w:ascii="Calibri" w:hAnsi="Calibri" w:eastAsia="Calibri" w:cs="Calibri" w:asciiTheme="minorAscii" w:hAnsiTheme="minorAscii" w:eastAsiaTheme="minorAscii" w:cstheme="minorAscii"/>
         </w:rPr>
@@ -2642,7 +2688,7 @@
           <w:tab w:val="left" w:leader="none" w:pos="1800"/>
         </w:tabs>
         <w:spacing w:before="66"/>
-        <w:jc w:val="both"/>
+        <w:jc w:val="left"/>
         <w:rPr>
           <w:rFonts w:ascii="Calibri" w:hAnsi="Calibri" w:eastAsia="Calibri" w:cs="Calibri" w:asciiTheme="minorAscii" w:hAnsiTheme="minorAscii" w:eastAsiaTheme="minorAscii" w:cstheme="minorAscii"/>
         </w:rPr>
@@ -2667,7 +2713,7 @@
         </w:tabs>
         <w:spacing w:before="66"/>
         <w:ind/>
-        <w:jc w:val="both"/>
+        <w:jc w:val="left"/>
         <w:rPr>
           <w:rFonts w:ascii="Calibri" w:hAnsi="Calibri" w:eastAsia="Calibri" w:cs="Calibri" w:asciiTheme="minorAscii" w:hAnsiTheme="minorAscii" w:eastAsiaTheme="minorAscii" w:cstheme="minorAscii"/>
         </w:rPr>
@@ -2699,7 +2745,7 @@
           <w:tab w:val="left" w:leader="none" w:pos="1800"/>
         </w:tabs>
         <w:spacing w:before="66"/>
-        <w:jc w:val="both"/>
+        <w:jc w:val="left"/>
         <w:rPr>
           <w:rFonts w:ascii="Calibri" w:hAnsi="Calibri" w:eastAsia="Calibri" w:cs="Calibri" w:asciiTheme="minorAscii" w:hAnsiTheme="minorAscii" w:eastAsiaTheme="minorAscii" w:cstheme="minorAscii"/>
         </w:rPr>
@@ -2723,7 +2769,7 @@
           <w:tab w:val="left" w:leader="none" w:pos="1800"/>
         </w:tabs>
         <w:spacing w:before="66"/>
-        <w:jc w:val="both"/>
+        <w:jc w:val="left"/>
         <w:rPr>
           <w:rFonts w:ascii="Calibri" w:hAnsi="Calibri" w:eastAsia="Calibri" w:cs="Calibri" w:asciiTheme="minorAscii" w:hAnsiTheme="minorAscii" w:eastAsiaTheme="minorAscii" w:cstheme="minorAscii"/>
         </w:rPr>
@@ -2759,7 +2805,7 @@
           <w:tab w:val="left" w:leader="none" w:pos="1800"/>
         </w:tabs>
         <w:spacing w:before="66"/>
-        <w:jc w:val="both"/>
+        <w:jc w:val="left"/>
         <w:rPr>
           <w:rFonts w:ascii="Calibri" w:hAnsi="Calibri" w:eastAsia="Calibri" w:cs="Calibri" w:asciiTheme="minorAscii" w:hAnsiTheme="minorAscii" w:eastAsiaTheme="minorAscii" w:cstheme="minorAscii"/>
         </w:rPr>
@@ -2778,6 +2824,7 @@
           <w:bottom w:val="single" w:color="000000" w:sz="4" w:space="1"/>
         </w:pBdr>
         <w:spacing w:before="240"/>
+        <w:jc w:val="center"/>
         <w:rPr>
           <w:rFonts w:ascii="Calibri" w:hAnsi="Calibri" w:cs="Calibri" w:asciiTheme="minorAscii" w:hAnsiTheme="minorAscii" w:cstheme="minorAscii"/>
         </w:rPr>
@@ -2796,6 +2843,7 @@
           <w:ilvl w:val="0"/>
           <w:numId w:val="41"/>
         </w:numPr>
+        <w:jc w:val="left"/>
         <w:rPr>
           <w:rFonts w:ascii="Calibri" w:hAnsi="Calibri" w:eastAsia="Calibri" w:cs="Calibri" w:asciiTheme="minorAscii" w:hAnsiTheme="minorAscii" w:eastAsiaTheme="minorAscii" w:cstheme="minorAscii"/>
           <w:b w:val="0"/>
@@ -2902,6 +2950,7 @@
           <w:ilvl w:val="0"/>
           <w:numId w:val="41"/>
         </w:numPr>
+        <w:jc w:val="left"/>
         <w:rPr>
           <w:rFonts w:ascii="Calibri" w:hAnsi="Calibri" w:eastAsia="Calibri" w:cs="Calibri" w:asciiTheme="minorAscii" w:hAnsiTheme="minorAscii" w:eastAsiaTheme="minorAscii" w:cstheme="minorAscii"/>
           <w:b w:val="0"/>
@@ -2976,6 +3025,7 @@
           <w:ilvl w:val="0"/>
           <w:numId w:val="41"/>
         </w:numPr>
+        <w:jc w:val="left"/>
         <w:rPr>
           <w:rFonts w:ascii="Calibri" w:hAnsi="Calibri" w:eastAsia="Calibri" w:cs="Calibri" w:asciiTheme="minorAscii" w:hAnsiTheme="minorAscii" w:eastAsiaTheme="minorAscii" w:cstheme="minorAscii"/>
           <w:b w:val="0"/>
@@ -3050,6 +3100,7 @@
           <w:bottom w:val="single" w:color="000000" w:sz="4" w:space="1"/>
         </w:pBdr>
         <w:spacing w:before="240"/>
+        <w:jc w:val="center"/>
         <w:rPr>
           <w:rFonts w:ascii="Calibri" w:hAnsi="Calibri" w:cs="Calibri" w:asciiTheme="minorAscii" w:hAnsiTheme="minorAscii" w:cstheme="minorAscii"/>
         </w:rPr>
@@ -3068,6 +3119,7 @@
           <w:ilvl w:val="0"/>
           <w:numId w:val="45"/>
         </w:numPr>
+        <w:jc w:val="left"/>
         <w:rPr>
           <w:rFonts w:ascii="Calibri" w:hAnsi="Calibri" w:eastAsia="Calibri" w:cs="Calibri" w:asciiTheme="minorAscii" w:hAnsiTheme="minorAscii" w:eastAsiaTheme="minorAscii" w:cstheme="minorAscii"/>
         </w:rPr>
@@ -3095,6 +3147,7 @@
           <w:numId w:val="45"/>
         </w:numPr>
         <w:spacing w:before="240"/>
+        <w:jc w:val="left"/>
         <w:rPr>
           <w:rFonts w:ascii="Calibri" w:hAnsi="Calibri" w:eastAsia="Calibri" w:cs="Calibri" w:asciiTheme="minorAscii" w:hAnsiTheme="minorAscii" w:eastAsiaTheme="minorAscii" w:cstheme="minorAscii"/>
         </w:rPr>
@@ -3122,6 +3175,7 @@
           <w:numId w:val="45"/>
         </w:numPr>
         <w:spacing w:before="240"/>
+        <w:jc w:val="left"/>
         <w:rPr>
           <w:rFonts w:ascii="Calibri" w:hAnsi="Calibri" w:eastAsia="Calibri" w:cs="Calibri" w:asciiTheme="minorAscii" w:hAnsiTheme="minorAscii" w:eastAsiaTheme="minorAscii" w:cstheme="minorAscii"/>
         </w:rPr>
@@ -3151,6 +3205,7 @@
           <w:numId w:val="45"/>
         </w:numPr>
         <w:spacing w:before="240"/>
+        <w:jc w:val="left"/>
         <w:rPr>
           <w:rFonts w:ascii="Calibri" w:hAnsi="Calibri" w:eastAsia="Calibri" w:cs="Calibri" w:asciiTheme="minorAscii" w:hAnsiTheme="minorAscii" w:eastAsiaTheme="minorAscii" w:cstheme="minorAscii"/>
         </w:rPr>
@@ -3190,6 +3245,7 @@
           <w:numId w:val="45"/>
         </w:numPr>
         <w:spacing w:before="240"/>
+        <w:jc w:val="left"/>
         <w:rPr>
           <w:rFonts w:ascii="Calibri" w:hAnsi="Calibri" w:eastAsia="Calibri" w:cs="Calibri" w:asciiTheme="minorAscii" w:hAnsiTheme="minorAscii" w:eastAsiaTheme="minorAscii" w:cstheme="minorAscii"/>
         </w:rPr>
@@ -3216,6 +3272,7 @@
           <w:bottom w:val="single" w:color="000000" w:sz="4" w:space="1"/>
         </w:pBdr>
         <w:spacing w:before="240"/>
+        <w:jc w:val="center"/>
         <w:rPr>
           <w:rFonts w:ascii="Calibri" w:hAnsi="Calibri" w:cs="Calibri" w:asciiTheme="minorAscii" w:hAnsiTheme="minorAscii" w:cstheme="minorAscii"/>
         </w:rPr>
@@ -3234,6 +3291,7 @@
           <w:ilvl w:val="0"/>
           <w:numId w:val="48"/>
         </w:numPr>
+        <w:jc w:val="left"/>
         <w:rPr>
           <w:rFonts w:ascii="Calibri" w:hAnsi="Calibri" w:eastAsia="Calibri" w:cs="Calibri" w:asciiTheme="minorAscii" w:hAnsiTheme="minorAscii" w:eastAsiaTheme="minorAscii" w:cstheme="minorAscii"/>
         </w:rPr>
@@ -3276,6 +3334,7 @@
           <w:ilvl w:val="0"/>
           <w:numId w:val="48"/>
         </w:numPr>
+        <w:jc w:val="left"/>
         <w:rPr>
           <w:rFonts w:ascii="Calibri" w:hAnsi="Calibri" w:eastAsia="Calibri" w:cs="Calibri" w:asciiTheme="minorAscii" w:hAnsiTheme="minorAscii" w:eastAsiaTheme="minorAscii" w:cstheme="minorAscii"/>
         </w:rPr>
@@ -3302,6 +3361,7 @@
           <w:bottom w:val="single" w:color="000000" w:sz="4" w:space="1"/>
         </w:pBdr>
         <w:spacing w:before="240"/>
+        <w:jc w:val="center"/>
         <w:rPr>
           <w:rFonts w:ascii="Calibri" w:hAnsi="Calibri" w:cs="Calibri" w:asciiTheme="minorAscii" w:hAnsiTheme="minorAscii" w:cstheme="minorAscii"/>
         </w:rPr>
@@ -3325,7 +3385,7 @@
           <w:tab w:val="left" w:leader="none" w:pos="1800"/>
         </w:tabs>
         <w:ind/>
-        <w:jc w:val="both"/>
+        <w:jc w:val="left"/>
         <w:rPr>
           <w:rFonts w:ascii="Calibri" w:hAnsi="Calibri" w:cs="Calibri"/>
         </w:rPr>
@@ -3356,7 +3416,7 @@
           <w:tab w:val="left" w:leader="none" w:pos="1440"/>
           <w:tab w:val="left" w:leader="none" w:pos="1800"/>
         </w:tabs>
-        <w:jc w:val="both"/>
+        <w:jc w:val="left"/>
         <w:rPr>
           <w:rFonts w:ascii="Calibri" w:hAnsi="Calibri" w:eastAsia="Calibri" w:cs="Calibri" w:asciiTheme="minorAscii" w:hAnsiTheme="minorAscii" w:eastAsiaTheme="minorAscii" w:cstheme="minorAscii"/>
           <w:b w:val="0"/>
@@ -3418,7 +3478,7 @@
           <w:tab w:val="left" w:leader="none" w:pos="1440"/>
           <w:tab w:val="left" w:leader="none" w:pos="1800"/>
         </w:tabs>
-        <w:jc w:val="both"/>
+        <w:jc w:val="left"/>
         <w:rPr>
           <w:rFonts w:ascii="Calibri" w:hAnsi="Calibri" w:eastAsia="Calibri" w:cs="Calibri" w:asciiTheme="minorAscii" w:hAnsiTheme="minorAscii" w:eastAsiaTheme="minorAscii" w:cstheme="minorAscii"/>
           <w:i w:val="0"/>
@@ -3469,12 +3529,13 @@
     </w:p>
     <w:sectPr>
       <w:headerReference w:type="default" r:id="rId10"/>
-      <w:footerReference w:type="even" r:id="rId11"/>
-      <w:footerReference w:type="default" r:id="rId12"/>
       <w:pgSz w:w="12240" w:h="15840" w:orient="portrait"/>
-      <w:pgMar w:top="990" w:right="1440" w:bottom="1440" w:left="1440" w:header="720" w:footer="720" w:gutter="0"/>
+      <w:pgMar w:top="1134" w:right="850" w:bottom="567" w:left="850" w:header="720" w:footer="720" w:gutter="0"/>
       <w:cols w:space="720"/>
       <w:docGrid w:linePitch="272"/>
+      <w:headerReference w:type="even" r:id="R95f52c1edfbc4451"/>
+      <w:headerReference w:type="first" r:id="R8aa9f7c75a1e4574"/>
+      <w:footerReference w:type="default" r:id="R401a0dd0ad8d461e"/>
     </w:sectPr>
   </w:body>
 </w:document>
@@ -3499,115 +3560,73 @@
 </w:endnotes>
 </file>
 
-<file path=word/footer1.xml><?xml version="1.0" encoding="utf-8"?>
-<w:ftr xmlns:wpc="http://schemas.microsoft.com/office/word/2010/wordprocessingCanvas" xmlns:cx="http://schemas.microsoft.com/office/drawing/2014/chartex" xmlns:cx1="http://schemas.microsoft.com/office/drawing/2015/9/8/chartex" xmlns:cx2="http://schemas.microsoft.com/office/drawing/2015/10/21/chartex" xmlns:cx3="http://schemas.microsoft.com/office/drawing/2016/5/9/chartex" xmlns:cx4="http://schemas.microsoft.com/office/drawing/2016/5/10/chartex" xmlns:cx5="http://schemas.microsoft.com/office/drawing/2016/5/11/chartex" xmlns:cx6="http://schemas.microsoft.com/office/drawing/2016/5/12/chartex" xmlns:cx7="http://schemas.microsoft.com/office/drawing/2016/5/13/chartex" xmlns:cx8="http://schemas.microsoft.com/office/drawing/2016/5/14/chartex" xmlns:mc="http://schemas.openxmlformats.org/markup-compatibility/2006" xmlns:aink="http://schemas.microsoft.com/office/drawing/2016/ink" xmlns:am3d="http://schemas.microsoft.com/office/drawing/2017/model3d" xmlns:o="urn:schemas-microsoft-com:office:office" xmlns:oel="http://schemas.microsoft.com/office/2019/extlst" xmlns:r="http://schemas.openxmlformats.org/officeDocument/2006/relationships" xmlns:m="http://schemas.openxmlformats.org/officeDocument/2006/math" xmlns:v="urn:schemas-microsoft-com:vml" xmlns:wp14="http://schemas.microsoft.com/office/word/2010/wordprocessingDrawing" xmlns:wp="http://schemas.openxmlformats.org/drawingml/2006/wordprocessingDrawing" xmlns:w10="urn:schemas-microsoft-com:office:word" xmlns:w="http://schemas.openxmlformats.org/wordprocessingml/2006/main" xmlns:w14="http://schemas.microsoft.com/office/word/2010/wordml" xmlns:w15="http://schemas.microsoft.com/office/word/2012/wordml" xmlns:w16cex="http://schemas.microsoft.com/office/word/2018/wordml/cex" xmlns:w16cid="http://schemas.microsoft.com/office/word/2016/wordml/cid" xmlns:w16="http://schemas.microsoft.com/office/word/2018/wordml" xmlns:w16sdtdh="http://schemas.microsoft.com/office/word/2020/wordml/sdtdatahash" xmlns:w16se="http://schemas.microsoft.com/office/word/2015/wordml/symex" xmlns:wpg="http://schemas.microsoft.com/office/word/2010/wordprocessingGroup" xmlns:wpi="http://schemas.microsoft.com/office/word/2010/wordprocessingInk" xmlns:wne="http://schemas.microsoft.com/office/word/2006/wordml" xmlns:wps="http://schemas.microsoft.com/office/word/2010/wordprocessingShape" mc:Ignorable="w14 w15 w16se w16cid w16 w16cex w16sdtdh wp14">
+<file path=word/footer3.xml><?xml version="1.0" encoding="utf-8"?>
+<w:ftr xmlns:w14="http://schemas.microsoft.com/office/word/2010/wordml" xmlns:w="http://schemas.openxmlformats.org/wordprocessingml/2006/main">
+  <w:tbl>
+    <w:tblPr>
+      <w:tblStyle w:val="TableNormal"/>
+      <w:bidiVisual w:val="0"/>
+      <w:tblW w:w="0" w:type="auto"/>
+      <w:tblLayout w:type="fixed"/>
+      <w:tblLook w:val="06A0" w:firstRow="1" w:lastRow="0" w:firstColumn="1" w:lastColumn="0" w:noHBand="1" w:noVBand="1"/>
+    </w:tblPr>
+    <w:tblGrid>
+      <w:gridCol w:w="3510"/>
+      <w:gridCol w:w="3510"/>
+      <w:gridCol w:w="3510"/>
+    </w:tblGrid>
+    <w:tr>
+      <w:trPr>
+        <w:trHeight w:val="300"/>
+      </w:trPr>
+      <w:tc>
+        <w:tcPr>
+          <w:tcW w:w="3510" w:type="dxa"/>
+          <w:tcMar/>
+        </w:tcPr>
+        <w:p>
+          <w:pPr>
+            <w:pStyle w:val="Header"/>
+            <w:bidi w:val="0"/>
+            <w:ind w:left="-115"/>
+            <w:jc w:val="left"/>
+          </w:pPr>
+        </w:p>
+      </w:tc>
+      <w:tc>
+        <w:tcPr>
+          <w:tcW w:w="3510" w:type="dxa"/>
+          <w:tcMar/>
+        </w:tcPr>
+        <w:p>
+          <w:pPr>
+            <w:pStyle w:val="Header"/>
+            <w:bidi w:val="0"/>
+            <w:jc w:val="center"/>
+          </w:pPr>
+        </w:p>
+      </w:tc>
+      <w:tc>
+        <w:tcPr>
+          <w:tcW w:w="3510" w:type="dxa"/>
+          <w:tcMar/>
+        </w:tcPr>
+        <w:p>
+          <w:pPr>
+            <w:pStyle w:val="Header"/>
+            <w:bidi w:val="0"/>
+            <w:ind w:right="-115"/>
+            <w:jc w:val="right"/>
+          </w:pPr>
+        </w:p>
+      </w:tc>
+    </w:tr>
+  </w:tbl>
   <w:p>
     <w:pPr>
       <w:pStyle w:val="Footer"/>
-      <w:framePr w:wrap="around" w:hAnchor="margin" w:vAnchor="text" w:xAlign="right" w:y="1"/>
-      <w:rPr>
-        <w:rStyle w:val="PageNumber"/>
-      </w:rPr>
+      <w:bidi w:val="0"/>
     </w:pPr>
-    <w:r>
-      <w:rPr>
-        <w:rStyle w:val="PageNumber"/>
-      </w:rPr>
-      <w:fldChar w:fldCharType="begin"/>
-    </w:r>
-    <w:r>
-      <w:rPr>
-        <w:rStyle w:val="PageNumber"/>
-      </w:rPr>
-      <w:instrText xml:space="preserve">PAGE  </w:instrText>
-    </w:r>
-    <w:r>
-      <w:rPr>
-        <w:rStyle w:val="PageNumber"/>
-      </w:rPr>
-      <w:fldChar w:fldCharType="end"/>
-    </w:r>
-  </w:p>
-  <w:p>
-    <w:pPr>
-      <w:pStyle w:val="Footer"/>
-      <w:ind w:right="360"/>
-    </w:pPr>
-  </w:p>
-</w:ftr>
-</file>
-
-<file path=word/footer2.xml><?xml version="1.0" encoding="utf-8"?>
-<w:ftr xmlns:wpc="http://schemas.microsoft.com/office/word/2010/wordprocessingCanvas" xmlns:cx="http://schemas.microsoft.com/office/drawing/2014/chartex" xmlns:cx1="http://schemas.microsoft.com/office/drawing/2015/9/8/chartex" xmlns:cx2="http://schemas.microsoft.com/office/drawing/2015/10/21/chartex" xmlns:cx3="http://schemas.microsoft.com/office/drawing/2016/5/9/chartex" xmlns:cx4="http://schemas.microsoft.com/office/drawing/2016/5/10/chartex" xmlns:cx5="http://schemas.microsoft.com/office/drawing/2016/5/11/chartex" xmlns:cx6="http://schemas.microsoft.com/office/drawing/2016/5/12/chartex" xmlns:cx7="http://schemas.microsoft.com/office/drawing/2016/5/13/chartex" xmlns:cx8="http://schemas.microsoft.com/office/drawing/2016/5/14/chartex" xmlns:mc="http://schemas.openxmlformats.org/markup-compatibility/2006" xmlns:aink="http://schemas.microsoft.com/office/drawing/2016/ink" xmlns:am3d="http://schemas.microsoft.com/office/drawing/2017/model3d" xmlns:o="urn:schemas-microsoft-com:office:office" xmlns:oel="http://schemas.microsoft.com/office/2019/extlst" xmlns:r="http://schemas.openxmlformats.org/officeDocument/2006/relationships" xmlns:m="http://schemas.openxmlformats.org/officeDocument/2006/math" xmlns:v="urn:schemas-microsoft-com:vml" xmlns:wp14="http://schemas.microsoft.com/office/word/2010/wordprocessingDrawing" xmlns:wp="http://schemas.openxmlformats.org/drawingml/2006/wordprocessingDrawing" xmlns:w10="urn:schemas-microsoft-com:office:word" xmlns:w="http://schemas.openxmlformats.org/wordprocessingml/2006/main" xmlns:w14="http://schemas.microsoft.com/office/word/2010/wordml" xmlns:w15="http://schemas.microsoft.com/office/word/2012/wordml" xmlns:w16cex="http://schemas.microsoft.com/office/word/2018/wordml/cex" xmlns:w16cid="http://schemas.microsoft.com/office/word/2016/wordml/cid" xmlns:w16="http://schemas.microsoft.com/office/word/2018/wordml" xmlns:w16sdtdh="http://schemas.microsoft.com/office/word/2020/wordml/sdtdatahash" xmlns:w16se="http://schemas.microsoft.com/office/word/2015/wordml/symex" xmlns:wpg="http://schemas.microsoft.com/office/word/2010/wordprocessingGroup" xmlns:wpi="http://schemas.microsoft.com/office/word/2010/wordprocessingInk" xmlns:wne="http://schemas.microsoft.com/office/word/2006/wordml" xmlns:wps="http://schemas.microsoft.com/office/word/2010/wordprocessingShape" mc:Ignorable="w14 w15 w16se w16cid w16 w16cex w16sdtdh wp14">
-  <w:p>
-    <w:pPr>
-      <w:pStyle w:val="Footer"/>
-      <w:jc w:val="center"/>
-      <w:rPr>
-        <w:noProof/>
-      </w:rPr>
-    </w:pPr>
-    <w:hyperlink r:id="R04c4c34383ba40bd">
-      <w:r>
-        <w:rPr>
-          <w:rStyle w:val="Hyperlink"/>
-          <w:noProof/>
-        </w:rPr>
-        <w:t>https://github.com/shashank-priyadarshi</w:t>
-      </w:r>
-    </w:hyperlink>
-    <w:r>
-      <w:rPr>
-        <w:noProof/>
-      </w:rPr>
-      <w:t>  </w:t>
-    </w:r>
-    <w:r>
-      <w:tab/>
-    </w:r>
-    <w:r>
-      <w:tab/>
-    </w:r>
-    <w:r>
-      <w:rPr>
-        <w:noProof/>
-      </w:rPr>
-      <w:t>+91 74882 91328</w:t>
-    </w:r>
-  </w:p>
-  <w:p>
-    <w:pPr>
-      <w:pStyle w:val="Footer"/>
-      <w:jc w:val="center"/>
-      <w:rPr>
-        <w:rStyle w:val="PageNumber"/>
-        <w:noProof/>
-      </w:rPr>
-    </w:pPr>
-    <w:hyperlink r:id="R53a56ad247104c5a">
-      <w:r>
-        <w:rPr>
-          <w:rStyle w:val="Hyperlink"/>
-          <w:noProof/>
-        </w:rPr>
-        <w:t>https://blog.ssnk.in</w:t>
-      </w:r>
-    </w:hyperlink>
-    <w:r>
-      <w:tab/>
-    </w:r>
-    <w:r>
-      <w:tab/>
-    </w:r>
-    <w:hyperlink r:id="R8ab26832143a4aa3">
-      <w:r>
-        <w:rPr>
-          <w:rStyle w:val="Hyperlink"/>
-          <w:noProof/>
-        </w:rPr>
-        <w:t>hire@ssnk.in</w:t>
-      </w:r>
-    </w:hyperlink>
   </w:p>
 </w:ftr>
 </file>
@@ -3637,7 +3656,7 @@
     <w:pPr>
       <w:pStyle w:val="Header"/>
       <w:ind w:firstLine="0"/>
-      <w:jc w:val="left"/>
+      <w:jc w:val="center"/>
       <w:rPr>
         <w:rFonts w:ascii="Calibri" w:hAnsi="Calibri" w:cs="Calibri" w:asciiTheme="minorAscii" w:hAnsiTheme="minorAscii" w:cstheme="minorAscii"/>
         <w:b w:val="1"/>
@@ -3651,14 +3670,6 @@
         <w:bCs w:val="1"/>
       </w:rPr>
       <w:t>Shashank Priyadarshi</w:t>
-    </w:r>
-    <w:r>
-      <w:rPr>
-        <w:rFonts w:ascii="Calibri" w:hAnsi="Calibri" w:cs="Calibri" w:asciiTheme="minorAscii" w:hAnsiTheme="minorAscii" w:cstheme="minorAscii"/>
-        <w:b w:val="1"/>
-        <w:bCs w:val="1"/>
-      </w:rPr>
-      <w:t xml:space="preserve"> </w:t>
     </w:r>
     <w:r>
       <w:tab/>
@@ -3679,7 +3690,7 @@
     <w:pPr>
       <w:pStyle w:val="Header"/>
       <w:ind w:firstLine="0"/>
-      <w:jc w:val="left"/>
+      <w:jc w:val="center"/>
       <w:rPr>
         <w:rFonts w:ascii="Calibri" w:hAnsi="Calibri" w:cs="Calibri" w:asciiTheme="minorAscii" w:hAnsiTheme="minorAscii" w:cstheme="minorAscii"/>
         <w:b w:val="1"/>
@@ -3700,7 +3711,7 @@
     <w:r>
       <w:tab/>
     </w:r>
-    <w:hyperlink r:id="R894e143d58ae46d3">
+    <w:hyperlink r:id="Rb8499445793a41fd">
       <w:r>
         <w:rPr>
           <w:rStyle w:val="Hyperlink"/>
@@ -3709,6 +3720,54 @@
           <w:bCs w:val="1"/>
         </w:rPr>
         <w:t>hire@ssnk.in</w:t>
+      </w:r>
+    </w:hyperlink>
+  </w:p>
+  <w:p>
+    <w:pPr>
+      <w:pStyle w:val="Header"/>
+      <w:ind w:firstLine="0"/>
+      <w:jc w:val="center"/>
+      <w:rPr>
+        <w:rFonts w:ascii="Calibri" w:hAnsi="Calibri" w:cs="Calibri" w:asciiTheme="minorAscii" w:hAnsiTheme="minorAscii" w:cstheme="minorAscii"/>
+        <w:b w:val="1"/>
+        <w:bCs w:val="1"/>
+      </w:rPr>
+    </w:pPr>
+    <w:hyperlink r:id="Red0b26ab32e04481">
+      <w:r>
+        <w:rPr>
+          <w:rStyle w:val="Hyperlink"/>
+          <w:rFonts w:ascii="Calibri" w:hAnsi="Calibri" w:cs="Calibri" w:asciiTheme="minorAscii" w:hAnsiTheme="minorAscii" w:cstheme="minorAscii"/>
+          <w:b w:val="1"/>
+          <w:bCs w:val="1"/>
+        </w:rPr>
+        <w:t>GitHub</w:t>
+      </w:r>
+    </w:hyperlink>
+    <w:r>
+      <w:rPr>
+        <w:rFonts w:ascii="Calibri" w:hAnsi="Calibri" w:cs="Calibri" w:asciiTheme="minorAscii" w:hAnsiTheme="minorAscii" w:cstheme="minorAscii"/>
+        <w:b w:val="1"/>
+        <w:bCs w:val="1"/>
+      </w:rPr>
+      <w:t>  </w:t>
+    </w:r>
+    <w:r>
+      <w:tab/>
+    </w:r>
+    <w:r>
+      <w:tab/>
+    </w:r>
+    <w:hyperlink r:id="R3f6b9b35a6854166">
+      <w:r>
+        <w:rPr>
+          <w:rStyle w:val="Hyperlink"/>
+          <w:rFonts w:ascii="Calibri" w:hAnsi="Calibri" w:cs="Calibri" w:asciiTheme="minorAscii" w:hAnsiTheme="minorAscii" w:cstheme="minorAscii"/>
+          <w:b w:val="1"/>
+          <w:bCs w:val="1"/>
+        </w:rPr>
+        <w:t>Blog</w:t>
       </w:r>
     </w:hyperlink>
   </w:p>
@@ -3722,6 +3781,148 @@
         <w:b w:val="1"/>
         <w:bCs w:val="1"/>
       </w:rPr>
+    </w:pPr>
+  </w:p>
+</w:hdr>
+</file>
+
+<file path=word/header2.xml><?xml version="1.0" encoding="utf-8"?>
+<w:hdr xmlns:w14="http://schemas.microsoft.com/office/word/2010/wordml" xmlns:w="http://schemas.openxmlformats.org/wordprocessingml/2006/main">
+  <w:tbl>
+    <w:tblPr>
+      <w:tblStyle w:val="TableNormal"/>
+      <w:bidiVisual w:val="0"/>
+      <w:tblW w:w="0" w:type="auto"/>
+      <w:tblLayout w:type="fixed"/>
+      <w:tblLook w:val="06A0" w:firstRow="1" w:lastRow="0" w:firstColumn="1" w:lastColumn="0" w:noHBand="1" w:noVBand="1"/>
+    </w:tblPr>
+    <w:tblGrid>
+      <w:gridCol w:w="3120"/>
+      <w:gridCol w:w="3120"/>
+      <w:gridCol w:w="3120"/>
+    </w:tblGrid>
+    <w:tr>
+      <w:trPr>
+        <w:trHeight w:val="300"/>
+      </w:trPr>
+      <w:tc>
+        <w:tcPr>
+          <w:tcW w:w="3120" w:type="dxa"/>
+          <w:tcMar/>
+        </w:tcPr>
+        <w:p>
+          <w:pPr>
+            <w:pStyle w:val="Header"/>
+            <w:bidi w:val="0"/>
+            <w:ind w:left="-115"/>
+            <w:jc w:val="left"/>
+          </w:pPr>
+        </w:p>
+      </w:tc>
+      <w:tc>
+        <w:tcPr>
+          <w:tcW w:w="3120" w:type="dxa"/>
+          <w:tcMar/>
+        </w:tcPr>
+        <w:p>
+          <w:pPr>
+            <w:pStyle w:val="Header"/>
+            <w:bidi w:val="0"/>
+            <w:jc w:val="center"/>
+          </w:pPr>
+        </w:p>
+      </w:tc>
+      <w:tc>
+        <w:tcPr>
+          <w:tcW w:w="3120" w:type="dxa"/>
+          <w:tcMar/>
+        </w:tcPr>
+        <w:p>
+          <w:pPr>
+            <w:pStyle w:val="Header"/>
+            <w:bidi w:val="0"/>
+            <w:ind w:right="-115"/>
+            <w:jc w:val="right"/>
+          </w:pPr>
+        </w:p>
+      </w:tc>
+    </w:tr>
+  </w:tbl>
+  <w:p>
+    <w:pPr>
+      <w:pStyle w:val="Header"/>
+      <w:bidi w:val="0"/>
+    </w:pPr>
+  </w:p>
+</w:hdr>
+</file>
+
+<file path=word/header3.xml><?xml version="1.0" encoding="utf-8"?>
+<w:hdr xmlns:w14="http://schemas.microsoft.com/office/word/2010/wordml" xmlns:w="http://schemas.openxmlformats.org/wordprocessingml/2006/main">
+  <w:tbl>
+    <w:tblPr>
+      <w:tblStyle w:val="TableNormal"/>
+      <w:bidiVisual w:val="0"/>
+      <w:tblW w:w="0" w:type="auto"/>
+      <w:tblLayout w:type="fixed"/>
+      <w:tblLook w:val="06A0" w:firstRow="1" w:lastRow="0" w:firstColumn="1" w:lastColumn="0" w:noHBand="1" w:noVBand="1"/>
+    </w:tblPr>
+    <w:tblGrid>
+      <w:gridCol w:w="3120"/>
+      <w:gridCol w:w="3120"/>
+      <w:gridCol w:w="3120"/>
+    </w:tblGrid>
+    <w:tr>
+      <w:trPr>
+        <w:trHeight w:val="300"/>
+      </w:trPr>
+      <w:tc>
+        <w:tcPr>
+          <w:tcW w:w="3120" w:type="dxa"/>
+          <w:tcMar/>
+        </w:tcPr>
+        <w:p>
+          <w:pPr>
+            <w:pStyle w:val="Header"/>
+            <w:bidi w:val="0"/>
+            <w:ind w:left="-115"/>
+            <w:jc w:val="left"/>
+          </w:pPr>
+        </w:p>
+      </w:tc>
+      <w:tc>
+        <w:tcPr>
+          <w:tcW w:w="3120" w:type="dxa"/>
+          <w:tcMar/>
+        </w:tcPr>
+        <w:p>
+          <w:pPr>
+            <w:pStyle w:val="Header"/>
+            <w:bidi w:val="0"/>
+            <w:jc w:val="center"/>
+          </w:pPr>
+        </w:p>
+      </w:tc>
+      <w:tc>
+        <w:tcPr>
+          <w:tcW w:w="3120" w:type="dxa"/>
+          <w:tcMar/>
+        </w:tcPr>
+        <w:p>
+          <w:pPr>
+            <w:pStyle w:val="Header"/>
+            <w:bidi w:val="0"/>
+            <w:ind w:right="-115"/>
+            <w:jc w:val="right"/>
+          </w:pPr>
+        </w:p>
+      </w:tc>
+    </w:tr>
+  </w:tbl>
+  <w:p>
+    <w:pPr>
+      <w:pStyle w:val="Header"/>
+      <w:bidi w:val="0"/>
     </w:pPr>
   </w:p>
 </w:hdr>

</xml_diff>